<commit_message>
Update Team 40 Final Project Report.docx
</commit_message>
<xml_diff>
--- a/Team 40 Final Project Report.docx
+++ b/Team 40 Final Project Report.docx
@@ -267,7 +267,21 @@
           <w:sz w:val="18"/>
           <w:szCs w:val="18"/>
         </w:rPr>
-        <w:t>Kevin Rechardson</w:t>
+        <w:t>Kevin R</w:t>
+      </w:r>
+      <w:r>
+        <w:rPr>
+          <w:sz w:val="18"/>
+          <w:szCs w:val="18"/>
+        </w:rPr>
+        <w:t>i</w:t>
+      </w:r>
+      <w:r>
+        <w:rPr>
+          <w:sz w:val="18"/>
+          <w:szCs w:val="18"/>
+        </w:rPr>
+        <w:t>chardson</w:t>
       </w:r>
       <w:r>
         <w:rPr>
@@ -4332,17 +4346,15 @@
           <w:rFonts w:eastAsiaTheme="minorEastAsia"/>
           <w:lang w:eastAsia="zh-TW"/>
         </w:rPr>
-        <w:t xml:space="preserve">we believe that machine learning is suitable for tasks that can </w:t>
-      </w:r>
-      <w:proofErr w:type="spellStart"/>
-      <w:r>
-        <w:rPr>
-          <w:rFonts w:eastAsiaTheme="minorEastAsia"/>
-          <w:lang w:eastAsia="zh-TW"/>
-        </w:rPr>
-        <w:t>b</w:t>
-      </w:r>
-      <w:proofErr w:type="spellEnd"/>
+        <w:t>we believe that machine learning is suitable for tasks that can b</w:t>
+      </w:r>
+      <w:r>
+        <w:rPr>
+          <w:rFonts w:eastAsiaTheme="minorEastAsia" w:hint="eastAsia"/>
+          <w:lang w:eastAsia="zh-TW"/>
+        </w:rPr>
+        <w:t>e</w:t>
+      </w:r>
       <w:r>
         <w:rPr>
           <w:rFonts w:eastAsiaTheme="minorEastAsia"/>
@@ -4891,7 +4903,7 @@
         </w:numPr>
         <w:ind w:start="28.80pt"/>
         <w:rPr>
-          <w:rFonts w:eastAsiaTheme="minorEastAsia" w:hint="eastAsia"/>
+          <w:rFonts w:eastAsiaTheme="minorEastAsia"/>
           <w:lang w:eastAsia="zh-TW"/>
         </w:rPr>
       </w:pPr>
@@ -5001,21 +5013,7 @@
           <w:rFonts w:eastAsiaTheme="minorEastAsia"/>
           <w:lang w:eastAsia="zh-TW"/>
         </w:rPr>
-        <w:t xml:space="preserve">ata collecting, </w:t>
-      </w:r>
-      <w:r>
-        <w:rPr>
-          <w:rFonts w:eastAsiaTheme="minorEastAsia"/>
-          <w:lang w:eastAsia="zh-TW"/>
-        </w:rPr>
-        <w:t xml:space="preserve">data preprocessing, </w:t>
-      </w:r>
-      <w:r>
-        <w:rPr>
-          <w:rFonts w:eastAsiaTheme="minorEastAsia"/>
-          <w:lang w:eastAsia="zh-TW"/>
-        </w:rPr>
-        <w:t xml:space="preserve">model training, programming of </w:t>
+        <w:t xml:space="preserve">ata collecting, data preprocessing, model training, programming of </w:t>
       </w:r>
       <w:r>
         <w:rPr>
@@ -5065,13 +5063,14 @@
         <w:pStyle w:val="bulletlist"/>
       </w:pPr>
       <w:r>
-        <w:t xml:space="preserve">Kevin </w:t>
-      </w:r>
-      <w:proofErr w:type="spellStart"/>
-      <w:r>
-        <w:t>Rechardson</w:t>
-      </w:r>
-      <w:proofErr w:type="spellEnd"/>
+        <w:t>Kevin R</w:t>
+      </w:r>
+      <w:r>
+        <w:t>i</w:t>
+      </w:r>
+      <w:r>
+        <w:t>chardson</w:t>
+      </w:r>
       <w:r>
         <w:t xml:space="preserve"> </w:t>
       </w:r>
@@ -5099,14 +5098,7 @@
           <w:rFonts w:eastAsiaTheme="minorEastAsia"/>
           <w:lang w:eastAsia="zh-TW"/>
         </w:rPr>
-        <w:t>M</w:t>
-      </w:r>
-      <w:r>
-        <w:rPr>
-          <w:rFonts w:eastAsiaTheme="minorEastAsia"/>
-          <w:lang w:eastAsia="zh-TW"/>
-        </w:rPr>
-        <w:t xml:space="preserve">odel training, </w:t>
+        <w:t xml:space="preserve">Model training, </w:t>
       </w:r>
       <w:r>
         <w:rPr>

</xml_diff>